<commit_message>
Cleaning code on Statistics application and filling personal data in the Progress report
</commit_message>
<xml_diff>
--- a/Documentation/ProgressReport.docx
+++ b/Documentation/ProgressReport.docx
@@ -1,6 +1,6 @@
 
 <file path=word/document.xml><?xml version="1.0" encoding="utf-8"?>
-<w:document xmlns:wpc="http://schemas.microsoft.com/office/word/2010/wordprocessingCanvas" xmlns:cx="http://schemas.microsoft.com/office/drawing/2014/chartex" xmlns:cx1="http://schemas.microsoft.com/office/drawing/2015/9/8/chartex" xmlns:mc="http://schemas.openxmlformats.org/markup-compatibility/2006" xmlns:o="urn:schemas-microsoft-com:office:office" xmlns:r="http://schemas.openxmlformats.org/officeDocument/2006/relationships" xmlns:m="http://schemas.openxmlformats.org/officeDocument/2006/math" xmlns:v="urn:schemas-microsoft-com:vml" xmlns:wp14="http://schemas.microsoft.com/office/word/2010/wordprocessingDrawing" xmlns:wp="http://schemas.openxmlformats.org/drawingml/2006/wordprocessingDrawing" xmlns:w10="urn:schemas-microsoft-com:office:word" xmlns:w="http://schemas.openxmlformats.org/wordprocessingml/2006/main" xmlns:w14="http://schemas.microsoft.com/office/word/2010/wordml" xmlns:w15="http://schemas.microsoft.com/office/word/2012/wordml" xmlns:w16se="http://schemas.microsoft.com/office/word/2015/wordml/symex" xmlns:wpg="http://schemas.microsoft.com/office/word/2010/wordprocessingGroup" xmlns:wpi="http://schemas.microsoft.com/office/word/2010/wordprocessingInk" xmlns:wne="http://schemas.microsoft.com/office/word/2006/wordml" xmlns:wps="http://schemas.microsoft.com/office/word/2010/wordprocessingShape" mc:Ignorable="w14 w15 w16se wp14">
+<w:document xmlns:wpc="http://schemas.microsoft.com/office/word/2010/wordprocessingCanvas" xmlns:mc="http://schemas.openxmlformats.org/markup-compatibility/2006" xmlns:o="urn:schemas-microsoft-com:office:office" xmlns:r="http://schemas.openxmlformats.org/officeDocument/2006/relationships" xmlns:m="http://schemas.openxmlformats.org/officeDocument/2006/math" xmlns:v="urn:schemas-microsoft-com:vml" xmlns:wp14="http://schemas.microsoft.com/office/word/2010/wordprocessingDrawing" xmlns:wp="http://schemas.openxmlformats.org/drawingml/2006/wordprocessingDrawing" xmlns:w10="urn:schemas-microsoft-com:office:word" xmlns:w="http://schemas.openxmlformats.org/wordprocessingml/2006/main" xmlns:w14="http://schemas.microsoft.com/office/word/2010/wordml" xmlns:w15="http://schemas.microsoft.com/office/word/2012/wordml" xmlns:wpg="http://schemas.microsoft.com/office/word/2010/wordprocessingGroup" xmlns:wpi="http://schemas.microsoft.com/office/word/2010/wordprocessingInk" xmlns:wne="http://schemas.microsoft.com/office/word/2006/wordml" xmlns:wps="http://schemas.microsoft.com/office/word/2010/wordprocessingShape" mc:Ignorable="w14 w15 wp14">
   <w:body>
     <w:p>
       <w:pPr>
@@ -152,6 +152,12 @@
     <w:p/>
     <w:sdt>
       <w:sdtPr>
+        <w:rPr>
+          <w:rFonts w:asciiTheme="minorHAnsi" w:eastAsiaTheme="minorHAnsi" w:hAnsiTheme="minorHAnsi" w:cstheme="minorBidi"/>
+          <w:b w:val="0"/>
+          <w:sz w:val="22"/>
+          <w:szCs w:val="22"/>
+        </w:rPr>
         <w:id w:val="2012406839"/>
         <w:docPartObj>
           <w:docPartGallery w:val="Table of Contents"/>
@@ -160,11 +166,8 @@
       </w:sdtPr>
       <w:sdtEndPr>
         <w:rPr>
-          <w:rFonts w:asciiTheme="minorHAnsi" w:eastAsiaTheme="minorHAnsi" w:hAnsiTheme="minorHAnsi" w:cstheme="minorBidi"/>
           <w:bCs/>
           <w:noProof/>
-          <w:sz w:val="22"/>
-          <w:szCs w:val="22"/>
         </w:rPr>
       </w:sdtEndPr>
       <w:sdtContent>
@@ -667,6 +670,174 @@
           </w:p>
         </w:tc>
       </w:tr>
+      <w:tr>
+        <w:tc>
+          <w:tcPr>
+            <w:tcW w:w="3116" w:type="dxa"/>
+          </w:tcPr>
+          <w:p>
+            <w:r>
+              <w:t>Marina Tzenkova</w:t>
+            </w:r>
+          </w:p>
+        </w:tc>
+        <w:tc>
+          <w:tcPr>
+            <w:tcW w:w="3117" w:type="dxa"/>
+          </w:tcPr>
+          <w:p>
+            <w:r>
+              <w:t>C# application – LoanStand application</w:t>
+            </w:r>
+          </w:p>
+        </w:tc>
+        <w:tc>
+          <w:tcPr>
+            <w:tcW w:w="3117" w:type="dxa"/>
+          </w:tcPr>
+          <w:p>
+            <w:r>
+              <w:t>Implementing full LoanStand application with GET-POST-UPDATE functionality, exception handling, log-in-logout functionality, sorting of data and ticket scan</w:t>
+            </w:r>
+          </w:p>
+        </w:tc>
+      </w:tr>
+      <w:tr>
+        <w:tc>
+          <w:tcPr>
+            <w:tcW w:w="3116" w:type="dxa"/>
+          </w:tcPr>
+          <w:p>
+            <w:r>
+              <w:t>Marina Tzenkova</w:t>
+            </w:r>
+          </w:p>
+        </w:tc>
+        <w:tc>
+          <w:tcPr>
+            <w:tcW w:w="3117" w:type="dxa"/>
+          </w:tcPr>
+          <w:p>
+            <w:r>
+              <w:t>C# application – Statistics application</w:t>
+            </w:r>
+          </w:p>
+        </w:tc>
+        <w:tc>
+          <w:tcPr>
+            <w:tcW w:w="3117" w:type="dxa"/>
+          </w:tcPr>
+          <w:p>
+            <w:r>
+              <w:t>Implementing full Statistics application with GET functionality, exception handling, log-in-logout functionality, sorting of data and periodical update of database information</w:t>
+            </w:r>
+          </w:p>
+        </w:tc>
+      </w:tr>
+      <w:tr>
+        <w:tc>
+          <w:tcPr>
+            <w:tcW w:w="3116" w:type="dxa"/>
+          </w:tcPr>
+          <w:p>
+            <w:r>
+              <w:t>Marina Tzenkova</w:t>
+            </w:r>
+          </w:p>
+        </w:tc>
+        <w:tc>
+          <w:tcPr>
+            <w:tcW w:w="3117" w:type="dxa"/>
+          </w:tcPr>
+          <w:p>
+            <w:r>
+              <w:t>C# application – Check-out application</w:t>
+            </w:r>
+          </w:p>
+        </w:tc>
+        <w:tc>
+          <w:tcPr>
+            <w:tcW w:w="3117" w:type="dxa"/>
+          </w:tcPr>
+          <w:p>
+            <w:r>
+              <w:t>Implementing full Check-out application with GET-POST functionality, exception handling, log-in-logout functionality, sorting of data and ticket scan</w:t>
+            </w:r>
+          </w:p>
+        </w:tc>
+      </w:tr>
+      <w:tr>
+        <w:tc>
+          <w:tcPr>
+            <w:tcW w:w="3116" w:type="dxa"/>
+          </w:tcPr>
+          <w:p>
+            <w:r>
+              <w:t>Vasil Sirakov</w:t>
+            </w:r>
+          </w:p>
+        </w:tc>
+        <w:tc>
+          <w:tcPr>
+            <w:tcW w:w="3117" w:type="dxa"/>
+          </w:tcPr>
+          <w:p/>
+        </w:tc>
+        <w:tc>
+          <w:tcPr>
+            <w:tcW w:w="3117" w:type="dxa"/>
+          </w:tcPr>
+          <w:p/>
+        </w:tc>
+      </w:tr>
+      <w:tr>
+        <w:tc>
+          <w:tcPr>
+            <w:tcW w:w="3116" w:type="dxa"/>
+          </w:tcPr>
+          <w:p>
+            <w:r>
+              <w:t>Vasil Sirakov</w:t>
+            </w:r>
+          </w:p>
+        </w:tc>
+        <w:tc>
+          <w:tcPr>
+            <w:tcW w:w="3117" w:type="dxa"/>
+          </w:tcPr>
+          <w:p/>
+        </w:tc>
+        <w:tc>
+          <w:tcPr>
+            <w:tcW w:w="3117" w:type="dxa"/>
+          </w:tcPr>
+          <w:p/>
+        </w:tc>
+      </w:tr>
+      <w:tr>
+        <w:tc>
+          <w:tcPr>
+            <w:tcW w:w="3116" w:type="dxa"/>
+          </w:tcPr>
+          <w:p>
+            <w:r>
+              <w:t>Vasil Sirakov</w:t>
+            </w:r>
+          </w:p>
+        </w:tc>
+        <w:tc>
+          <w:tcPr>
+            <w:tcW w:w="3117" w:type="dxa"/>
+          </w:tcPr>
+          <w:p/>
+        </w:tc>
+        <w:tc>
+          <w:tcPr>
+            <w:tcW w:w="3117" w:type="dxa"/>
+          </w:tcPr>
+          <w:p/>
+        </w:tc>
+      </w:tr>
     </w:tbl>
     <w:p/>
     <w:p>
@@ -699,39 +870,53 @@
       </w:r>
     </w:p>
     <w:p>
+      <w:r>
+        <w:t>As for the personal skills, I learned how to manage my workload, how to set and achieve milestones, how to split work efficiently in a team and how to document my projects better.</w:t>
+      </w:r>
+    </w:p>
+    <w:p>
+      <w:pPr>
+        <w:pStyle w:val="Heading1"/>
+      </w:pPr>
+      <w:r>
+        <w:t>Vasil Sirakov</w:t>
+      </w:r>
+    </w:p>
+    <w:p/>
+    <w:p>
+      <w:pPr>
+        <w:pStyle w:val="Heading1"/>
+      </w:pPr>
+      <w:r>
+        <w:t>Lyubomir Yankov</w:t>
+      </w:r>
+    </w:p>
+    <w:p/>
+    <w:p>
+      <w:pPr>
+        <w:pStyle w:val="Heading1"/>
+      </w:pPr>
+      <w:r>
+        <w:t>Marina Tzenkova</w:t>
+      </w:r>
+    </w:p>
+    <w:p>
+      <w:r>
+        <w:t xml:space="preserve">During the project I focused on learning about HTTP requests via C# and working with implemented REST server functionalities. </w:t>
+      </w:r>
+    </w:p>
+    <w:p>
+      <w:r>
+        <w:t>The things I learned while working on this project are mainly working with my team, discussing current process, errors and parallel work. For technological skills I learned how to work with GET, POST and UPDATE requests in a C# application, how to implement more flexible my knowledge from the C# course from the university. Also I learned how to work with the security of the REST server, the log-in-logout functionality and the exception handling implemented there.</w:t>
+      </w:r>
+    </w:p>
+    <w:p>
+      <w:r>
+        <w:t>As for personal skills, what I learned most is teamwork and getting everything done at the right time without delaying.</w:t>
+      </w:r>
       <w:bookmarkStart w:id="4" w:name="_GoBack"/>
       <w:bookmarkEnd w:id="4"/>
-      <w:r>
-        <w:t>As for the personal skills, I learned how to manage my workload, how to set and achieve milestones, how to split work efficiently in a team and how to document my projects better.</w:t>
-      </w:r>
-    </w:p>
-    <w:p>
-      <w:pPr>
-        <w:pStyle w:val="Heading1"/>
-      </w:pPr>
-      <w:r>
-        <w:t>Vasil Sirakov</w:t>
-      </w:r>
-    </w:p>
-    <w:p/>
-    <w:p>
-      <w:pPr>
-        <w:pStyle w:val="Heading1"/>
-      </w:pPr>
-      <w:r>
-        <w:t>Lyubomir Yankov</w:t>
-      </w:r>
-    </w:p>
-    <w:p/>
-    <w:p>
-      <w:pPr>
-        <w:pStyle w:val="Heading1"/>
-      </w:pPr>
-      <w:r>
-        <w:t>Marina Tzenkova</w:t>
-      </w:r>
-    </w:p>
-    <w:p/>
+    </w:p>
     <w:sectPr>
       <w:pgSz w:w="12240" w:h="15840"/>
       <w:pgMar w:top="1440" w:right="1440" w:bottom="1440" w:left="1440" w:header="720" w:footer="720" w:gutter="0"/>
@@ -743,7 +928,7 @@
 </file>
 
 <file path=word/endnotes.xml><?xml version="1.0" encoding="utf-8"?>
-<w:endnotes xmlns:wpc="http://schemas.microsoft.com/office/word/2010/wordprocessingCanvas" xmlns:cx="http://schemas.microsoft.com/office/drawing/2014/chartex" xmlns:cx1="http://schemas.microsoft.com/office/drawing/2015/9/8/chartex" xmlns:mc="http://schemas.openxmlformats.org/markup-compatibility/2006" xmlns:o="urn:schemas-microsoft-com:office:office" xmlns:r="http://schemas.openxmlformats.org/officeDocument/2006/relationships" xmlns:m="http://schemas.openxmlformats.org/officeDocument/2006/math" xmlns:v="urn:schemas-microsoft-com:vml" xmlns:wp14="http://schemas.microsoft.com/office/word/2010/wordprocessingDrawing" xmlns:wp="http://schemas.openxmlformats.org/drawingml/2006/wordprocessingDrawing" xmlns:w10="urn:schemas-microsoft-com:office:word" xmlns:w="http://schemas.openxmlformats.org/wordprocessingml/2006/main" xmlns:w14="http://schemas.microsoft.com/office/word/2010/wordml" xmlns:w15="http://schemas.microsoft.com/office/word/2012/wordml" xmlns:w16se="http://schemas.microsoft.com/office/word/2015/wordml/symex" xmlns:wpg="http://schemas.microsoft.com/office/word/2010/wordprocessingGroup" xmlns:wpi="http://schemas.microsoft.com/office/word/2010/wordprocessingInk" xmlns:wne="http://schemas.microsoft.com/office/word/2006/wordml" xmlns:wps="http://schemas.microsoft.com/office/word/2010/wordprocessingShape" mc:Ignorable="w14 w15 w16se wp14">
+<w:endnotes xmlns:wpc="http://schemas.microsoft.com/office/word/2010/wordprocessingCanvas" xmlns:mc="http://schemas.openxmlformats.org/markup-compatibility/2006" xmlns:o="urn:schemas-microsoft-com:office:office" xmlns:r="http://schemas.openxmlformats.org/officeDocument/2006/relationships" xmlns:m="http://schemas.openxmlformats.org/officeDocument/2006/math" xmlns:v="urn:schemas-microsoft-com:vml" xmlns:wp14="http://schemas.microsoft.com/office/word/2010/wordprocessingDrawing" xmlns:wp="http://schemas.openxmlformats.org/drawingml/2006/wordprocessingDrawing" xmlns:w10="urn:schemas-microsoft-com:office:word" xmlns:w="http://schemas.openxmlformats.org/wordprocessingml/2006/main" xmlns:w14="http://schemas.microsoft.com/office/word/2010/wordml" xmlns:w15="http://schemas.microsoft.com/office/word/2012/wordml" xmlns:wpg="http://schemas.microsoft.com/office/word/2010/wordprocessingGroup" xmlns:wpi="http://schemas.microsoft.com/office/word/2010/wordprocessingInk" xmlns:wne="http://schemas.microsoft.com/office/word/2006/wordml" xmlns:wps="http://schemas.microsoft.com/office/word/2010/wordprocessingShape" mc:Ignorable="w14 w15 wp14">
   <w:endnote w:type="separator" w:id="-1">
     <w:p>
       <w:pPr>
@@ -768,7 +953,7 @@
 </file>
 
 <file path=word/footnotes.xml><?xml version="1.0" encoding="utf-8"?>
-<w:footnotes xmlns:wpc="http://schemas.microsoft.com/office/word/2010/wordprocessingCanvas" xmlns:cx="http://schemas.microsoft.com/office/drawing/2014/chartex" xmlns:cx1="http://schemas.microsoft.com/office/drawing/2015/9/8/chartex" xmlns:mc="http://schemas.openxmlformats.org/markup-compatibility/2006" xmlns:o="urn:schemas-microsoft-com:office:office" xmlns:r="http://schemas.openxmlformats.org/officeDocument/2006/relationships" xmlns:m="http://schemas.openxmlformats.org/officeDocument/2006/math" xmlns:v="urn:schemas-microsoft-com:vml" xmlns:wp14="http://schemas.microsoft.com/office/word/2010/wordprocessingDrawing" xmlns:wp="http://schemas.openxmlformats.org/drawingml/2006/wordprocessingDrawing" xmlns:w10="urn:schemas-microsoft-com:office:word" xmlns:w="http://schemas.openxmlformats.org/wordprocessingml/2006/main" xmlns:w14="http://schemas.microsoft.com/office/word/2010/wordml" xmlns:w15="http://schemas.microsoft.com/office/word/2012/wordml" xmlns:w16se="http://schemas.microsoft.com/office/word/2015/wordml/symex" xmlns:wpg="http://schemas.microsoft.com/office/word/2010/wordprocessingGroup" xmlns:wpi="http://schemas.microsoft.com/office/word/2010/wordprocessingInk" xmlns:wne="http://schemas.microsoft.com/office/word/2006/wordml" xmlns:wps="http://schemas.microsoft.com/office/word/2010/wordprocessingShape" mc:Ignorable="w14 w15 w16se wp14">
+<w:footnotes xmlns:wpc="http://schemas.microsoft.com/office/word/2010/wordprocessingCanvas" xmlns:mc="http://schemas.openxmlformats.org/markup-compatibility/2006" xmlns:o="urn:schemas-microsoft-com:office:office" xmlns:r="http://schemas.openxmlformats.org/officeDocument/2006/relationships" xmlns:m="http://schemas.openxmlformats.org/officeDocument/2006/math" xmlns:v="urn:schemas-microsoft-com:vml" xmlns:wp14="http://schemas.microsoft.com/office/word/2010/wordprocessingDrawing" xmlns:wp="http://schemas.openxmlformats.org/drawingml/2006/wordprocessingDrawing" xmlns:w10="urn:schemas-microsoft-com:office:word" xmlns:w="http://schemas.openxmlformats.org/wordprocessingml/2006/main" xmlns:w14="http://schemas.microsoft.com/office/word/2010/wordml" xmlns:w15="http://schemas.microsoft.com/office/word/2012/wordml" xmlns:wpg="http://schemas.microsoft.com/office/word/2010/wordprocessingGroup" xmlns:wpi="http://schemas.microsoft.com/office/word/2010/wordprocessingInk" xmlns:wne="http://schemas.microsoft.com/office/word/2006/wordml" xmlns:wps="http://schemas.microsoft.com/office/word/2010/wordprocessingShape" mc:Ignorable="w14 w15 wp14">
   <w:footnote w:type="separator" w:id="-1">
     <w:p>
       <w:pPr>
@@ -793,7 +978,7 @@
 </file>
 
 <file path=word/styles.xml><?xml version="1.0" encoding="utf-8"?>
-<w:styles xmlns:mc="http://schemas.openxmlformats.org/markup-compatibility/2006" xmlns:r="http://schemas.openxmlformats.org/officeDocument/2006/relationships" xmlns:w="http://schemas.openxmlformats.org/wordprocessingml/2006/main" xmlns:w14="http://schemas.microsoft.com/office/word/2010/wordml" xmlns:w15="http://schemas.microsoft.com/office/word/2012/wordml" xmlns:w16se="http://schemas.microsoft.com/office/word/2015/wordml/symex" mc:Ignorable="w14 w15 w16se">
+<w:styles xmlns:mc="http://schemas.openxmlformats.org/markup-compatibility/2006" xmlns:r="http://schemas.openxmlformats.org/officeDocument/2006/relationships" xmlns:w="http://schemas.openxmlformats.org/wordprocessingml/2006/main" xmlns:w14="http://schemas.microsoft.com/office/word/2010/wordml" xmlns:w15="http://schemas.microsoft.com/office/word/2012/wordml" mc:Ignorable="w14 w15">
   <w:docDefaults>
     <w:rPrDefault>
       <w:rPr>
@@ -1243,6 +1428,7 @@
       <w:spacing w:after="0" w:line="240" w:lineRule="auto"/>
     </w:pPr>
     <w:tblPr>
+      <w:tblInd w:w="0" w:type="dxa"/>
       <w:tblBorders>
         <w:top w:val="single" w:sz="4" w:space="0" w:color="auto"/>
         <w:left w:val="single" w:sz="4" w:space="0" w:color="auto"/>
@@ -1251,6 +1437,12 @@
         <w:insideH w:val="single" w:sz="4" w:space="0" w:color="auto"/>
         <w:insideV w:val="single" w:sz="4" w:space="0" w:color="auto"/>
       </w:tblBorders>
+      <w:tblCellMar>
+        <w:top w:w="0" w:type="dxa"/>
+        <w:left w:w="108" w:type="dxa"/>
+        <w:bottom w:w="0" w:type="dxa"/>
+        <w:right w:w="108" w:type="dxa"/>
+      </w:tblCellMar>
     </w:tblPr>
   </w:style>
   <w:style w:type="paragraph" w:styleId="Header">
@@ -1675,7 +1867,7 @@
 </file>
 
 <file path=customXml/itemProps1.xml><?xml version="1.0" encoding="utf-8"?>
-<ds:datastoreItem xmlns:ds="http://schemas.openxmlformats.org/officeDocument/2006/customXml" ds:itemID="{E7C0D13B-81FB-4D10-ABE6-09D25995FA68}">
+<ds:datastoreItem xmlns:ds="http://schemas.openxmlformats.org/officeDocument/2006/customXml" ds:itemID="{3AF50FBC-09F1-4C53-BBEE-94084318CE60}">
   <ds:schemaRefs>
     <ds:schemaRef ds:uri="http://schemas.openxmlformats.org/officeDocument/2006/bibliography"/>
   </ds:schemaRefs>

</xml_diff>

<commit_message>
Added my part to the progress report
</commit_message>
<xml_diff>
--- a/Documentation/ProgressReport.docx
+++ b/Documentation/ProgressReport.docx
@@ -1,6 +1,6 @@
 
 <file path=word/document.xml><?xml version="1.0" encoding="utf-8"?>
-<w:document xmlns:wpc="http://schemas.microsoft.com/office/word/2010/wordprocessingCanvas" xmlns:mc="http://schemas.openxmlformats.org/markup-compatibility/2006" xmlns:o="urn:schemas-microsoft-com:office:office" xmlns:r="http://schemas.openxmlformats.org/officeDocument/2006/relationships" xmlns:m="http://schemas.openxmlformats.org/officeDocument/2006/math" xmlns:v="urn:schemas-microsoft-com:vml" xmlns:wp14="http://schemas.microsoft.com/office/word/2010/wordprocessingDrawing" xmlns:wp="http://schemas.openxmlformats.org/drawingml/2006/wordprocessingDrawing" xmlns:w10="urn:schemas-microsoft-com:office:word" xmlns:w="http://schemas.openxmlformats.org/wordprocessingml/2006/main" xmlns:w14="http://schemas.microsoft.com/office/word/2010/wordml" xmlns:w15="http://schemas.microsoft.com/office/word/2012/wordml" xmlns:wpg="http://schemas.microsoft.com/office/word/2010/wordprocessingGroup" xmlns:wpi="http://schemas.microsoft.com/office/word/2010/wordprocessingInk" xmlns:wne="http://schemas.microsoft.com/office/word/2006/wordml" xmlns:wps="http://schemas.microsoft.com/office/word/2010/wordprocessingShape" mc:Ignorable="w14 w15 wp14">
+<w:document xmlns:wpc="http://schemas.microsoft.com/office/word/2010/wordprocessingCanvas" xmlns:cx="http://schemas.microsoft.com/office/drawing/2014/chartex" xmlns:cx1="http://schemas.microsoft.com/office/drawing/2015/9/8/chartex" xmlns:mc="http://schemas.openxmlformats.org/markup-compatibility/2006" xmlns:o="urn:schemas-microsoft-com:office:office" xmlns:r="http://schemas.openxmlformats.org/officeDocument/2006/relationships" xmlns:m="http://schemas.openxmlformats.org/officeDocument/2006/math" xmlns:v="urn:schemas-microsoft-com:vml" xmlns:wp14="http://schemas.microsoft.com/office/word/2010/wordprocessingDrawing" xmlns:wp="http://schemas.openxmlformats.org/drawingml/2006/wordprocessingDrawing" xmlns:w10="urn:schemas-microsoft-com:office:word" xmlns:w="http://schemas.openxmlformats.org/wordprocessingml/2006/main" xmlns:w14="http://schemas.microsoft.com/office/word/2010/wordml" xmlns:w15="http://schemas.microsoft.com/office/word/2012/wordml" xmlns:w16se="http://schemas.microsoft.com/office/word/2015/wordml/symex" xmlns:wpg="http://schemas.microsoft.com/office/word/2010/wordprocessingGroup" xmlns:wpi="http://schemas.microsoft.com/office/word/2010/wordprocessingInk" xmlns:wne="http://schemas.microsoft.com/office/word/2006/wordml" xmlns:wps="http://schemas.microsoft.com/office/word/2010/wordprocessingShape" mc:Ignorable="w14 w15 w16se wp14">
   <w:body>
     <w:p>
       <w:pPr>
@@ -186,6 +186,7 @@
               <w:tab w:val="right" w:leader="dot" w:pos="9350"/>
             </w:tabs>
             <w:rPr>
+              <w:rFonts w:eastAsiaTheme="minorEastAsia"/>
               <w:noProof/>
             </w:rPr>
           </w:pPr>
@@ -198,7 +199,7 @@
           <w:r>
             <w:fldChar w:fldCharType="separate"/>
           </w:r>
-          <w:hyperlink w:anchor="_Toc484601053" w:history="1">
+          <w:hyperlink w:anchor="_Toc484603170" w:history="1">
             <w:r>
               <w:rPr>
                 <w:rStyle w:val="Hyperlink"/>
@@ -225,7 +226,7 @@
                 <w:noProof/>
                 <w:webHidden/>
               </w:rPr>
-              <w:instrText xml:space="preserve"> PAGEREF _Toc484601053 \h </w:instrText>
+              <w:instrText xml:space="preserve"> PAGEREF _Toc484603170 \h </w:instrText>
             </w:r>
             <w:r>
               <w:rPr>
@@ -263,10 +264,11 @@
               <w:tab w:val="right" w:leader="dot" w:pos="9350"/>
             </w:tabs>
             <w:rPr>
+              <w:rFonts w:eastAsiaTheme="minorEastAsia"/>
               <w:noProof/>
             </w:rPr>
           </w:pPr>
-          <w:hyperlink w:anchor="_Toc484601054" w:history="1">
+          <w:hyperlink w:anchor="_Toc484603171" w:history="1">
             <w:r>
               <w:rPr>
                 <w:rStyle w:val="Hyperlink"/>
@@ -293,7 +295,214 @@
                 <w:noProof/>
                 <w:webHidden/>
               </w:rPr>
-              <w:instrText xml:space="preserve"> PAGEREF _Toc484601054 \h </w:instrText>
+              <w:instrText xml:space="preserve"> PAGEREF _Toc484603171 \h </w:instrText>
+            </w:r>
+            <w:r>
+              <w:rPr>
+                <w:noProof/>
+                <w:webHidden/>
+              </w:rPr>
+            </w:r>
+            <w:r>
+              <w:rPr>
+                <w:noProof/>
+                <w:webHidden/>
+              </w:rPr>
+              <w:fldChar w:fldCharType="separate"/>
+            </w:r>
+            <w:r>
+              <w:rPr>
+                <w:noProof/>
+                <w:webHidden/>
+              </w:rPr>
+              <w:t>4</w:t>
+            </w:r>
+            <w:r>
+              <w:rPr>
+                <w:noProof/>
+                <w:webHidden/>
+              </w:rPr>
+              <w:fldChar w:fldCharType="end"/>
+            </w:r>
+          </w:hyperlink>
+        </w:p>
+        <w:p>
+          <w:pPr>
+            <w:pStyle w:val="TOC1"/>
+            <w:tabs>
+              <w:tab w:val="right" w:leader="dot" w:pos="9350"/>
+            </w:tabs>
+            <w:rPr>
+              <w:rFonts w:eastAsiaTheme="minorEastAsia"/>
+              <w:noProof/>
+            </w:rPr>
+          </w:pPr>
+          <w:hyperlink w:anchor="_Toc484603172" w:history="1">
+            <w:r>
+              <w:rPr>
+                <w:rStyle w:val="Hyperlink"/>
+                <w:noProof/>
+              </w:rPr>
+              <w:t>Vasil Sirakov</w:t>
+            </w:r>
+            <w:r>
+              <w:rPr>
+                <w:noProof/>
+                <w:webHidden/>
+              </w:rPr>
+              <w:tab/>
+            </w:r>
+            <w:r>
+              <w:rPr>
+                <w:noProof/>
+                <w:webHidden/>
+              </w:rPr>
+              <w:fldChar w:fldCharType="begin"/>
+            </w:r>
+            <w:r>
+              <w:rPr>
+                <w:noProof/>
+                <w:webHidden/>
+              </w:rPr>
+              <w:instrText xml:space="preserve"> PAGEREF _Toc484603172 \h </w:instrText>
+            </w:r>
+            <w:r>
+              <w:rPr>
+                <w:noProof/>
+                <w:webHidden/>
+              </w:rPr>
+            </w:r>
+            <w:r>
+              <w:rPr>
+                <w:noProof/>
+                <w:webHidden/>
+              </w:rPr>
+              <w:fldChar w:fldCharType="separate"/>
+            </w:r>
+            <w:r>
+              <w:rPr>
+                <w:noProof/>
+                <w:webHidden/>
+              </w:rPr>
+              <w:t>4</w:t>
+            </w:r>
+            <w:r>
+              <w:rPr>
+                <w:noProof/>
+                <w:webHidden/>
+              </w:rPr>
+              <w:fldChar w:fldCharType="end"/>
+            </w:r>
+          </w:hyperlink>
+        </w:p>
+        <w:p>
+          <w:pPr>
+            <w:pStyle w:val="TOC1"/>
+            <w:tabs>
+              <w:tab w:val="right" w:leader="dot" w:pos="9350"/>
+            </w:tabs>
+            <w:rPr>
+              <w:rFonts w:eastAsiaTheme="minorEastAsia"/>
+              <w:noProof/>
+            </w:rPr>
+          </w:pPr>
+          <w:hyperlink w:anchor="_Toc484603173" w:history="1">
+            <w:r>
+              <w:rPr>
+                <w:rStyle w:val="Hyperlink"/>
+                <w:noProof/>
+              </w:rPr>
+              <w:t>Lyubomir Yankov</w:t>
+            </w:r>
+            <w:r>
+              <w:rPr>
+                <w:noProof/>
+                <w:webHidden/>
+              </w:rPr>
+              <w:tab/>
+            </w:r>
+            <w:r>
+              <w:rPr>
+                <w:noProof/>
+                <w:webHidden/>
+              </w:rPr>
+              <w:fldChar w:fldCharType="begin"/>
+            </w:r>
+            <w:r>
+              <w:rPr>
+                <w:noProof/>
+                <w:webHidden/>
+              </w:rPr>
+              <w:instrText xml:space="preserve"> PAGEREF _Toc484603173 \h </w:instrText>
+            </w:r>
+            <w:r>
+              <w:rPr>
+                <w:noProof/>
+                <w:webHidden/>
+              </w:rPr>
+            </w:r>
+            <w:r>
+              <w:rPr>
+                <w:noProof/>
+                <w:webHidden/>
+              </w:rPr>
+              <w:fldChar w:fldCharType="separate"/>
+            </w:r>
+            <w:r>
+              <w:rPr>
+                <w:noProof/>
+                <w:webHidden/>
+              </w:rPr>
+              <w:t>4</w:t>
+            </w:r>
+            <w:r>
+              <w:rPr>
+                <w:noProof/>
+                <w:webHidden/>
+              </w:rPr>
+              <w:fldChar w:fldCharType="end"/>
+            </w:r>
+          </w:hyperlink>
+        </w:p>
+        <w:p>
+          <w:pPr>
+            <w:pStyle w:val="TOC1"/>
+            <w:tabs>
+              <w:tab w:val="right" w:leader="dot" w:pos="9350"/>
+            </w:tabs>
+            <w:rPr>
+              <w:rFonts w:eastAsiaTheme="minorEastAsia"/>
+              <w:noProof/>
+            </w:rPr>
+          </w:pPr>
+          <w:hyperlink w:anchor="_Toc484603174" w:history="1">
+            <w:r>
+              <w:rPr>
+                <w:rStyle w:val="Hyperlink"/>
+                <w:noProof/>
+              </w:rPr>
+              <w:t>Marina Tzenkova</w:t>
+            </w:r>
+            <w:r>
+              <w:rPr>
+                <w:noProof/>
+                <w:webHidden/>
+              </w:rPr>
+              <w:tab/>
+            </w:r>
+            <w:r>
+              <w:rPr>
+                <w:noProof/>
+                <w:webHidden/>
+              </w:rPr>
+              <w:fldChar w:fldCharType="begin"/>
+            </w:r>
+            <w:r>
+              <w:rPr>
+                <w:noProof/>
+                <w:webHidden/>
+              </w:rPr>
+              <w:instrText xml:space="preserve"> PAGEREF _Toc484603174 \h </w:instrText>
             </w:r>
             <w:r>
               <w:rPr>
@@ -341,6 +550,8 @@
             <w:fldChar w:fldCharType="end"/>
           </w:r>
         </w:p>
+        <w:bookmarkStart w:id="2" w:name="_GoBack" w:displacedByCustomXml="next"/>
+        <w:bookmarkEnd w:id="2" w:displacedByCustomXml="next"/>
       </w:sdtContent>
     </w:sdt>
     <w:p>
@@ -360,12 +571,12 @@
       <w:pPr>
         <w:pStyle w:val="Heading1"/>
       </w:pPr>
-      <w:bookmarkStart w:id="2" w:name="_Toc484601053"/>
+      <w:bookmarkStart w:id="3" w:name="_Toc484603170"/>
       <w:r>
         <w:lastRenderedPageBreak/>
         <w:t>Work division</w:t>
       </w:r>
-      <w:bookmarkEnd w:id="2"/>
+      <w:bookmarkEnd w:id="3"/>
     </w:p>
     <w:tbl>
       <w:tblPr>
@@ -781,13 +992,21 @@
           <w:tcPr>
             <w:tcW w:w="3117" w:type="dxa"/>
           </w:tcPr>
-          <w:p/>
-        </w:tc>
-        <w:tc>
-          <w:tcPr>
-            <w:tcW w:w="3117" w:type="dxa"/>
-          </w:tcPr>
-          <w:p/>
+          <w:p>
+            <w:r>
+              <w:t>Shop application</w:t>
+            </w:r>
+          </w:p>
+        </w:tc>
+        <w:tc>
+          <w:tcPr>
+            <w:tcW w:w="3117" w:type="dxa"/>
+          </w:tcPr>
+          <w:p>
+            <w:r>
+              <w:t>Product management and QR scanning, GUI</w:t>
+            </w:r>
+          </w:p>
         </w:tc>
       </w:tr>
       <w:tr>
@@ -805,13 +1024,21 @@
           <w:tcPr>
             <w:tcW w:w="3117" w:type="dxa"/>
           </w:tcPr>
-          <w:p/>
-        </w:tc>
-        <w:tc>
-          <w:tcPr>
-            <w:tcW w:w="3117" w:type="dxa"/>
-          </w:tcPr>
-          <w:p/>
+          <w:p>
+            <w:r>
+              <w:t>Check-in application</w:t>
+            </w:r>
+          </w:p>
+        </w:tc>
+        <w:tc>
+          <w:tcPr>
+            <w:tcW w:w="3117" w:type="dxa"/>
+          </w:tcPr>
+          <w:p>
+            <w:r>
+              <w:t>Ticket management and QR scanning, GUI</w:t>
+            </w:r>
+          </w:p>
         </w:tc>
       </w:tr>
       <w:tr>
@@ -829,13 +1056,21 @@
           <w:tcPr>
             <w:tcW w:w="3117" w:type="dxa"/>
           </w:tcPr>
-          <w:p/>
-        </w:tc>
-        <w:tc>
-          <w:tcPr>
-            <w:tcW w:w="3117" w:type="dxa"/>
-          </w:tcPr>
-          <w:p/>
+          <w:p>
+            <w:r>
+              <w:t>Camping application</w:t>
+            </w:r>
+          </w:p>
+        </w:tc>
+        <w:tc>
+          <w:tcPr>
+            <w:tcW w:w="3117" w:type="dxa"/>
+          </w:tcPr>
+          <w:p>
+            <w:r>
+              <w:t>Checking if reservation is paid or not, QR scanning, GUI</w:t>
+            </w:r>
+          </w:p>
         </w:tc>
       </w:tr>
     </w:tbl>
@@ -849,12 +1084,12 @@
       <w:pPr>
         <w:pStyle w:val="Heading1"/>
       </w:pPr>
-      <w:bookmarkStart w:id="3" w:name="_Toc484601054"/>
+      <w:bookmarkStart w:id="4" w:name="_Toc484603171"/>
       <w:r>
         <w:lastRenderedPageBreak/>
         <w:t>Ivelin Slavchev</w:t>
       </w:r>
-      <w:bookmarkEnd w:id="3"/>
+      <w:bookmarkEnd w:id="4"/>
     </w:p>
     <w:p>
       <w:r>
@@ -878,27 +1113,43 @@
       <w:pPr>
         <w:pStyle w:val="Heading1"/>
       </w:pPr>
+      <w:bookmarkStart w:id="5" w:name="_Toc484603172"/>
       <w:r>
         <w:t>Vasil Sirakov</w:t>
       </w:r>
+      <w:bookmarkEnd w:id="5"/>
+    </w:p>
+    <w:p>
+      <w:r>
+        <w:t>During the project I was working mainly on the building of the C# applications. I had to do a lot of research in order to have the applications working as intended. A lot of time went to look up various libraries that would make the planned features possible to implement. I practiced a lot of the things I studied through this first year, mainly in PCS, while writing the C# applications. I also had to design part of the GUIs which proved quite challenging to please the customer. I used HTTP requests and the JavaScript Object Notation by the means of communicating with the server and I had no knowledge of this before.</w:t>
+      </w:r>
+    </w:p>
+    <w:p>
+      <w:r>
+        <w:t xml:space="preserve"> I also learned how important teamwork is and more aspects of it and also how important it is to abide deadlines and be a serious contributor to the group in order not to be a dead weight to the others.</w:t>
+      </w:r>
     </w:p>
     <w:p/>
     <w:p>
       <w:pPr>
         <w:pStyle w:val="Heading1"/>
       </w:pPr>
+      <w:bookmarkStart w:id="6" w:name="_Toc484603173"/>
       <w:r>
         <w:t>Lyubomir Yankov</w:t>
       </w:r>
+      <w:bookmarkEnd w:id="6"/>
     </w:p>
     <w:p/>
     <w:p>
       <w:pPr>
         <w:pStyle w:val="Heading1"/>
       </w:pPr>
+      <w:bookmarkStart w:id="7" w:name="_Toc484603174"/>
       <w:r>
         <w:t>Marina Tzenkova</w:t>
       </w:r>
+      <w:bookmarkEnd w:id="7"/>
     </w:p>
     <w:p>
       <w:r>
@@ -914,8 +1165,6 @@
       <w:r>
         <w:t>As for personal skills, what I learned most is teamwork and getting everything done at the right time without delaying.</w:t>
       </w:r>
-      <w:bookmarkStart w:id="4" w:name="_GoBack"/>
-      <w:bookmarkEnd w:id="4"/>
     </w:p>
     <w:sectPr>
       <w:pgSz w:w="12240" w:h="15840"/>
@@ -928,7 +1177,7 @@
 </file>
 
 <file path=word/endnotes.xml><?xml version="1.0" encoding="utf-8"?>
-<w:endnotes xmlns:wpc="http://schemas.microsoft.com/office/word/2010/wordprocessingCanvas" xmlns:mc="http://schemas.openxmlformats.org/markup-compatibility/2006" xmlns:o="urn:schemas-microsoft-com:office:office" xmlns:r="http://schemas.openxmlformats.org/officeDocument/2006/relationships" xmlns:m="http://schemas.openxmlformats.org/officeDocument/2006/math" xmlns:v="urn:schemas-microsoft-com:vml" xmlns:wp14="http://schemas.microsoft.com/office/word/2010/wordprocessingDrawing" xmlns:wp="http://schemas.openxmlformats.org/drawingml/2006/wordprocessingDrawing" xmlns:w10="urn:schemas-microsoft-com:office:word" xmlns:w="http://schemas.openxmlformats.org/wordprocessingml/2006/main" xmlns:w14="http://schemas.microsoft.com/office/word/2010/wordml" xmlns:w15="http://schemas.microsoft.com/office/word/2012/wordml" xmlns:wpg="http://schemas.microsoft.com/office/word/2010/wordprocessingGroup" xmlns:wpi="http://schemas.microsoft.com/office/word/2010/wordprocessingInk" xmlns:wne="http://schemas.microsoft.com/office/word/2006/wordml" xmlns:wps="http://schemas.microsoft.com/office/word/2010/wordprocessingShape" mc:Ignorable="w14 w15 wp14">
+<w:endnotes xmlns:wpc="http://schemas.microsoft.com/office/word/2010/wordprocessingCanvas" xmlns:cx="http://schemas.microsoft.com/office/drawing/2014/chartex" xmlns:cx1="http://schemas.microsoft.com/office/drawing/2015/9/8/chartex" xmlns:mc="http://schemas.openxmlformats.org/markup-compatibility/2006" xmlns:o="urn:schemas-microsoft-com:office:office" xmlns:r="http://schemas.openxmlformats.org/officeDocument/2006/relationships" xmlns:m="http://schemas.openxmlformats.org/officeDocument/2006/math" xmlns:v="urn:schemas-microsoft-com:vml" xmlns:wp14="http://schemas.microsoft.com/office/word/2010/wordprocessingDrawing" xmlns:wp="http://schemas.openxmlformats.org/drawingml/2006/wordprocessingDrawing" xmlns:w10="urn:schemas-microsoft-com:office:word" xmlns:w="http://schemas.openxmlformats.org/wordprocessingml/2006/main" xmlns:w14="http://schemas.microsoft.com/office/word/2010/wordml" xmlns:w15="http://schemas.microsoft.com/office/word/2012/wordml" xmlns:w16se="http://schemas.microsoft.com/office/word/2015/wordml/symex" xmlns:wpg="http://schemas.microsoft.com/office/word/2010/wordprocessingGroup" xmlns:wpi="http://schemas.microsoft.com/office/word/2010/wordprocessingInk" xmlns:wne="http://schemas.microsoft.com/office/word/2006/wordml" xmlns:wps="http://schemas.microsoft.com/office/word/2010/wordprocessingShape" mc:Ignorable="w14 w15 w16se wp14">
   <w:endnote w:type="separator" w:id="-1">
     <w:p>
       <w:pPr>
@@ -953,7 +1202,7 @@
 </file>
 
 <file path=word/footnotes.xml><?xml version="1.0" encoding="utf-8"?>
-<w:footnotes xmlns:wpc="http://schemas.microsoft.com/office/word/2010/wordprocessingCanvas" xmlns:mc="http://schemas.openxmlformats.org/markup-compatibility/2006" xmlns:o="urn:schemas-microsoft-com:office:office" xmlns:r="http://schemas.openxmlformats.org/officeDocument/2006/relationships" xmlns:m="http://schemas.openxmlformats.org/officeDocument/2006/math" xmlns:v="urn:schemas-microsoft-com:vml" xmlns:wp14="http://schemas.microsoft.com/office/word/2010/wordprocessingDrawing" xmlns:wp="http://schemas.openxmlformats.org/drawingml/2006/wordprocessingDrawing" xmlns:w10="urn:schemas-microsoft-com:office:word" xmlns:w="http://schemas.openxmlformats.org/wordprocessingml/2006/main" xmlns:w14="http://schemas.microsoft.com/office/word/2010/wordml" xmlns:w15="http://schemas.microsoft.com/office/word/2012/wordml" xmlns:wpg="http://schemas.microsoft.com/office/word/2010/wordprocessingGroup" xmlns:wpi="http://schemas.microsoft.com/office/word/2010/wordprocessingInk" xmlns:wne="http://schemas.microsoft.com/office/word/2006/wordml" xmlns:wps="http://schemas.microsoft.com/office/word/2010/wordprocessingShape" mc:Ignorable="w14 w15 wp14">
+<w:footnotes xmlns:wpc="http://schemas.microsoft.com/office/word/2010/wordprocessingCanvas" xmlns:cx="http://schemas.microsoft.com/office/drawing/2014/chartex" xmlns:cx1="http://schemas.microsoft.com/office/drawing/2015/9/8/chartex" xmlns:mc="http://schemas.openxmlformats.org/markup-compatibility/2006" xmlns:o="urn:schemas-microsoft-com:office:office" xmlns:r="http://schemas.openxmlformats.org/officeDocument/2006/relationships" xmlns:m="http://schemas.openxmlformats.org/officeDocument/2006/math" xmlns:v="urn:schemas-microsoft-com:vml" xmlns:wp14="http://schemas.microsoft.com/office/word/2010/wordprocessingDrawing" xmlns:wp="http://schemas.openxmlformats.org/drawingml/2006/wordprocessingDrawing" xmlns:w10="urn:schemas-microsoft-com:office:word" xmlns:w="http://schemas.openxmlformats.org/wordprocessingml/2006/main" xmlns:w14="http://schemas.microsoft.com/office/word/2010/wordml" xmlns:w15="http://schemas.microsoft.com/office/word/2012/wordml" xmlns:w16se="http://schemas.microsoft.com/office/word/2015/wordml/symex" xmlns:wpg="http://schemas.microsoft.com/office/word/2010/wordprocessingGroup" xmlns:wpi="http://schemas.microsoft.com/office/word/2010/wordprocessingInk" xmlns:wne="http://schemas.microsoft.com/office/word/2006/wordml" xmlns:wps="http://schemas.microsoft.com/office/word/2010/wordprocessingShape" mc:Ignorable="w14 w15 w16se wp14">
   <w:footnote w:type="separator" w:id="-1">
     <w:p>
       <w:pPr>
@@ -978,7 +1227,7 @@
 </file>
 
 <file path=word/styles.xml><?xml version="1.0" encoding="utf-8"?>
-<w:styles xmlns:mc="http://schemas.openxmlformats.org/markup-compatibility/2006" xmlns:r="http://schemas.openxmlformats.org/officeDocument/2006/relationships" xmlns:w="http://schemas.openxmlformats.org/wordprocessingml/2006/main" xmlns:w14="http://schemas.microsoft.com/office/word/2010/wordml" xmlns:w15="http://schemas.microsoft.com/office/word/2012/wordml" mc:Ignorable="w14 w15">
+<w:styles xmlns:mc="http://schemas.openxmlformats.org/markup-compatibility/2006" xmlns:r="http://schemas.openxmlformats.org/officeDocument/2006/relationships" xmlns:w="http://schemas.openxmlformats.org/wordprocessingml/2006/main" xmlns:w14="http://schemas.microsoft.com/office/word/2010/wordml" xmlns:w15="http://schemas.microsoft.com/office/word/2012/wordml" xmlns:w16se="http://schemas.microsoft.com/office/word/2015/wordml/symex" mc:Ignorable="w14 w15 w16se">
   <w:docDefaults>
     <w:rPrDefault>
       <w:rPr>
@@ -1428,7 +1677,6 @@
       <w:spacing w:after="0" w:line="240" w:lineRule="auto"/>
     </w:pPr>
     <w:tblPr>
-      <w:tblInd w:w="0" w:type="dxa"/>
       <w:tblBorders>
         <w:top w:val="single" w:sz="4" w:space="0" w:color="auto"/>
         <w:left w:val="single" w:sz="4" w:space="0" w:color="auto"/>
@@ -1437,12 +1685,6 @@
         <w:insideH w:val="single" w:sz="4" w:space="0" w:color="auto"/>
         <w:insideV w:val="single" w:sz="4" w:space="0" w:color="auto"/>
       </w:tblBorders>
-      <w:tblCellMar>
-        <w:top w:w="0" w:type="dxa"/>
-        <w:left w:w="108" w:type="dxa"/>
-        <w:bottom w:w="0" w:type="dxa"/>
-        <w:right w:w="108" w:type="dxa"/>
-      </w:tblCellMar>
     </w:tblPr>
   </w:style>
   <w:style w:type="paragraph" w:styleId="Header">
@@ -1867,7 +2109,7 @@
 </file>
 
 <file path=customXml/itemProps1.xml><?xml version="1.0" encoding="utf-8"?>
-<ds:datastoreItem xmlns:ds="http://schemas.openxmlformats.org/officeDocument/2006/customXml" ds:itemID="{3AF50FBC-09F1-4C53-BBEE-94084318CE60}">
+<ds:datastoreItem xmlns:ds="http://schemas.openxmlformats.org/officeDocument/2006/customXml" ds:itemID="{618CC945-4CFB-4938-84E1-5AE3366CA4EF}">
   <ds:schemaRefs>
     <ds:schemaRef ds:uri="http://schemas.openxmlformats.org/officeDocument/2006/bibliography"/>
   </ds:schemaRefs>

</xml_diff>

<commit_message>
Updating the progress report
</commit_message>
<xml_diff>
--- a/Documentation/ProgressReport.docx
+++ b/Documentation/ProgressReport.docx
@@ -1,13 +1,18 @@
 
 <file path=word/document.xml><?xml version="1.0" encoding="utf-8"?>
-<w:document xmlns:wpc="http://schemas.microsoft.com/office/word/2010/wordprocessingCanvas" xmlns:cx="http://schemas.microsoft.com/office/drawing/2014/chartex" xmlns:cx1="http://schemas.microsoft.com/office/drawing/2015/9/8/chartex" xmlns:mc="http://schemas.openxmlformats.org/markup-compatibility/2006" xmlns:o="urn:schemas-microsoft-com:office:office" xmlns:r="http://schemas.openxmlformats.org/officeDocument/2006/relationships" xmlns:m="http://schemas.openxmlformats.org/officeDocument/2006/math" xmlns:v="urn:schemas-microsoft-com:vml" xmlns:wp14="http://schemas.microsoft.com/office/word/2010/wordprocessingDrawing" xmlns:wp="http://schemas.openxmlformats.org/drawingml/2006/wordprocessingDrawing" xmlns:w10="urn:schemas-microsoft-com:office:word" xmlns:w="http://schemas.openxmlformats.org/wordprocessingml/2006/main" xmlns:w14="http://schemas.microsoft.com/office/word/2010/wordml" xmlns:w15="http://schemas.microsoft.com/office/word/2012/wordml" xmlns:w16se="http://schemas.microsoft.com/office/word/2015/wordml/symex" xmlns:wpg="http://schemas.microsoft.com/office/word/2010/wordprocessingGroup" xmlns:wpi="http://schemas.microsoft.com/office/word/2010/wordprocessingInk" xmlns:wne="http://schemas.microsoft.com/office/word/2006/wordml" xmlns:wps="http://schemas.microsoft.com/office/word/2010/wordprocessingShape" mc:Ignorable="w14 w15 w16se wp14">
+<w:document xmlns:wpc="http://schemas.microsoft.com/office/word/2010/wordprocessingCanvas" xmlns:mo="http://schemas.microsoft.com/office/mac/office/2008/main" xmlns:mc="http://schemas.openxmlformats.org/markup-compatibility/2006" xmlns:mv="urn:schemas-microsoft-com:mac:vml" xmlns:o="urn:schemas-microsoft-com:office:office" xmlns:r="http://schemas.openxmlformats.org/officeDocument/2006/relationships" xmlns:m="http://schemas.openxmlformats.org/officeDocument/2006/math" xmlns:v="urn:schemas-microsoft-com:vml" xmlns:wp14="http://schemas.microsoft.com/office/word/2010/wordprocessingDrawing" xmlns:wp="http://schemas.openxmlformats.org/drawingml/2006/wordprocessingDrawing" xmlns:w10="urn:schemas-microsoft-com:office:word" xmlns:w="http://schemas.openxmlformats.org/wordprocessingml/2006/main" xmlns:w14="http://schemas.microsoft.com/office/word/2010/wordml" xmlns:w15="http://schemas.microsoft.com/office/word/2012/wordml" xmlns:wpg="http://schemas.microsoft.com/office/word/2010/wordprocessingGroup" xmlns:wpi="http://schemas.microsoft.com/office/word/2010/wordprocessingInk" xmlns:wne="http://schemas.microsoft.com/office/word/2006/wordml" xmlns:wps="http://schemas.microsoft.com/office/word/2010/wordprocessingShape" mc:Ignorable="w14 w15 wp14">
   <w:body>
     <w:p>
       <w:pPr>
         <w:pStyle w:val="Subtitle"/>
       </w:pPr>
-      <w:r>
-        <w:t>Fontys University of Applied Sciences</w:t>
+      <w:proofErr w:type="spellStart"/>
+      <w:r>
+        <w:t>Fontys</w:t>
+      </w:r>
+      <w:proofErr w:type="spellEnd"/>
+      <w:r>
+        <w:t xml:space="preserve"> University of Applied Sciences</w:t>
       </w:r>
     </w:p>
     <w:p>
@@ -70,6 +75,7 @@
         <w:spacing w:after="0" w:line="360" w:lineRule="auto"/>
         <w:jc w:val="center"/>
       </w:pPr>
+      <w:proofErr w:type="spellStart"/>
       <w:r>
         <w:rPr>
           <w:b/>
@@ -78,6 +84,7 @@
         </w:rPr>
         <w:t>ProP</w:t>
       </w:r>
+      <w:proofErr w:type="spellEnd"/>
     </w:p>
     <w:p>
       <w:pPr>
@@ -100,53 +107,107 @@
       </w:pPr>
       <w:bookmarkStart w:id="0" w:name="_gjdgxs" w:colFirst="0" w:colLast="0"/>
       <w:bookmarkEnd w:id="0"/>
+      <w:proofErr w:type="spellStart"/>
       <w:r>
         <w:rPr>
           <w:sz w:val="28"/>
           <w:szCs w:val="28"/>
         </w:rPr>
-        <w:t>Ivelin Slavchev</w:t>
-      </w:r>
-    </w:p>
-    <w:p>
-      <w:pPr>
-        <w:spacing w:after="0" w:line="360" w:lineRule="auto"/>
-        <w:jc w:val="center"/>
-      </w:pPr>
-      <w:bookmarkStart w:id="1" w:name="_30j0zll" w:colFirst="0" w:colLast="0"/>
-      <w:bookmarkEnd w:id="1"/>
+        <w:t>Ivelin</w:t>
+      </w:r>
+      <w:proofErr w:type="spellEnd"/>
       <w:r>
         <w:rPr>
           <w:sz w:val="28"/>
           <w:szCs w:val="28"/>
         </w:rPr>
-        <w:t>Vasil Sirakov</w:t>
-      </w:r>
-    </w:p>
-    <w:p>
-      <w:pPr>
-        <w:spacing w:after="0" w:line="360" w:lineRule="auto"/>
-        <w:jc w:val="center"/>
-      </w:pPr>
+        <w:t xml:space="preserve"> </w:t>
+      </w:r>
+      <w:proofErr w:type="spellStart"/>
       <w:r>
         <w:rPr>
           <w:sz w:val="28"/>
           <w:szCs w:val="28"/>
         </w:rPr>
-        <w:t>Lyubomir Yankov</w:t>
-      </w:r>
-    </w:p>
-    <w:p>
-      <w:pPr>
+        <w:t>Slavchev</w:t>
+      </w:r>
+      <w:proofErr w:type="spellEnd"/>
+    </w:p>
+    <w:p>
+      <w:pPr>
+        <w:spacing w:after="0" w:line="360" w:lineRule="auto"/>
         <w:jc w:val="center"/>
       </w:pPr>
+      <w:bookmarkStart w:id="1" w:name="_30j0zll" w:colFirst="0" w:colLast="0"/>
+      <w:bookmarkEnd w:id="1"/>
       <w:r>
         <w:rPr>
           <w:sz w:val="28"/>
           <w:szCs w:val="28"/>
         </w:rPr>
-        <w:t>Marina Tzenkova</w:t>
-      </w:r>
+        <w:t xml:space="preserve">Vasil </w:t>
+      </w:r>
+      <w:proofErr w:type="spellStart"/>
+      <w:r>
+        <w:rPr>
+          <w:sz w:val="28"/>
+          <w:szCs w:val="28"/>
+        </w:rPr>
+        <w:t>Sirakov</w:t>
+      </w:r>
+      <w:proofErr w:type="spellEnd"/>
+    </w:p>
+    <w:p>
+      <w:pPr>
+        <w:spacing w:after="0" w:line="360" w:lineRule="auto"/>
+        <w:jc w:val="center"/>
+      </w:pPr>
+      <w:proofErr w:type="spellStart"/>
+      <w:r>
+        <w:rPr>
+          <w:sz w:val="28"/>
+          <w:szCs w:val="28"/>
+        </w:rPr>
+        <w:t>Lyubomir</w:t>
+      </w:r>
+      <w:proofErr w:type="spellEnd"/>
+      <w:r>
+        <w:rPr>
+          <w:sz w:val="28"/>
+          <w:szCs w:val="28"/>
+        </w:rPr>
+        <w:t xml:space="preserve"> </w:t>
+      </w:r>
+      <w:proofErr w:type="spellStart"/>
+      <w:r>
+        <w:rPr>
+          <w:sz w:val="28"/>
+          <w:szCs w:val="28"/>
+        </w:rPr>
+        <w:t>Yankov</w:t>
+      </w:r>
+      <w:proofErr w:type="spellEnd"/>
+    </w:p>
+    <w:p>
+      <w:pPr>
+        <w:jc w:val="center"/>
+      </w:pPr>
+      <w:r>
+        <w:rPr>
+          <w:sz w:val="28"/>
+          <w:szCs w:val="28"/>
+        </w:rPr>
+        <w:t xml:space="preserve">Marina </w:t>
+      </w:r>
+      <w:proofErr w:type="spellStart"/>
+      <w:r>
+        <w:rPr>
+          <w:sz w:val="28"/>
+          <w:szCs w:val="28"/>
+        </w:rPr>
+        <w:t>Tzenkova</w:t>
+      </w:r>
+      <w:proofErr w:type="spellEnd"/>
     </w:p>
     <w:p/>
     <w:p/>
@@ -550,8 +611,6 @@
             <w:fldChar w:fldCharType="end"/>
           </w:r>
         </w:p>
-        <w:bookmarkStart w:id="2" w:name="_GoBack" w:displacedByCustomXml="next"/>
-        <w:bookmarkEnd w:id="2" w:displacedByCustomXml="next"/>
       </w:sdtContent>
     </w:sdt>
     <w:p>
@@ -571,12 +630,12 @@
       <w:pPr>
         <w:pStyle w:val="Heading1"/>
       </w:pPr>
-      <w:bookmarkStart w:id="3" w:name="_Toc484603170"/>
+      <w:bookmarkStart w:id="2" w:name="_Toc484603170"/>
       <w:r>
         <w:lastRenderedPageBreak/>
         <w:t>Work division</w:t>
       </w:r>
-      <w:bookmarkEnd w:id="3"/>
+      <w:bookmarkEnd w:id="2"/>
     </w:p>
     <w:tbl>
       <w:tblPr>
@@ -631,9 +690,19 @@
             <w:tcW w:w="3116" w:type="dxa"/>
           </w:tcPr>
           <w:p>
-            <w:r>
-              <w:t>Ivelin Slavchev</w:t>
-            </w:r>
+            <w:proofErr w:type="spellStart"/>
+            <w:r>
+              <w:t>Ivelin</w:t>
+            </w:r>
+            <w:proofErr w:type="spellEnd"/>
+            <w:r>
+              <w:t xml:space="preserve"> </w:t>
+            </w:r>
+            <w:proofErr w:type="spellStart"/>
+            <w:r>
+              <w:t>Slavchev</w:t>
+            </w:r>
+            <w:proofErr w:type="spellEnd"/>
           </w:p>
         </w:tc>
         <w:tc>
@@ -663,9 +732,19 @@
             <w:tcW w:w="3116" w:type="dxa"/>
           </w:tcPr>
           <w:p>
-            <w:r>
-              <w:t>Ivelin Slavchev</w:t>
-            </w:r>
+            <w:proofErr w:type="spellStart"/>
+            <w:r>
+              <w:t>Ivelin</w:t>
+            </w:r>
+            <w:proofErr w:type="spellEnd"/>
+            <w:r>
+              <w:t xml:space="preserve"> </w:t>
+            </w:r>
+            <w:proofErr w:type="spellStart"/>
+            <w:r>
+              <w:t>Slavchev</w:t>
+            </w:r>
+            <w:proofErr w:type="spellEnd"/>
           </w:p>
         </w:tc>
         <w:tc>
@@ -695,9 +774,19 @@
             <w:tcW w:w="3116" w:type="dxa"/>
           </w:tcPr>
           <w:p>
-            <w:r>
-              <w:t>Ivelin Slavchev</w:t>
-            </w:r>
+            <w:proofErr w:type="spellStart"/>
+            <w:r>
+              <w:t>Ivelin</w:t>
+            </w:r>
+            <w:proofErr w:type="spellEnd"/>
+            <w:r>
+              <w:t xml:space="preserve"> </w:t>
+            </w:r>
+            <w:proofErr w:type="spellStart"/>
+            <w:r>
+              <w:t>Slavchev</w:t>
+            </w:r>
+            <w:proofErr w:type="spellEnd"/>
           </w:p>
         </w:tc>
         <w:tc>
@@ -727,9 +816,19 @@
             <w:tcW w:w="3116" w:type="dxa"/>
           </w:tcPr>
           <w:p>
-            <w:r>
-              <w:t>Ivelin Slavchev</w:t>
-            </w:r>
+            <w:proofErr w:type="spellStart"/>
+            <w:r>
+              <w:t>Ivelin</w:t>
+            </w:r>
+            <w:proofErr w:type="spellEnd"/>
+            <w:r>
+              <w:t xml:space="preserve"> </w:t>
+            </w:r>
+            <w:proofErr w:type="spellStart"/>
+            <w:r>
+              <w:t>Slavchev</w:t>
+            </w:r>
+            <w:proofErr w:type="spellEnd"/>
           </w:p>
         </w:tc>
         <w:tc>
@@ -759,9 +858,19 @@
             <w:tcW w:w="3116" w:type="dxa"/>
           </w:tcPr>
           <w:p>
-            <w:r>
-              <w:t>Ivelin Slavchev</w:t>
-            </w:r>
+            <w:proofErr w:type="spellStart"/>
+            <w:r>
+              <w:t>Ivelin</w:t>
+            </w:r>
+            <w:proofErr w:type="spellEnd"/>
+            <w:r>
+              <w:t xml:space="preserve"> </w:t>
+            </w:r>
+            <w:proofErr w:type="spellStart"/>
+            <w:r>
+              <w:t>Slavchev</w:t>
+            </w:r>
+            <w:proofErr w:type="spellEnd"/>
           </w:p>
         </w:tc>
         <w:tc>
@@ -791,9 +900,19 @@
             <w:tcW w:w="3116" w:type="dxa"/>
           </w:tcPr>
           <w:p>
-            <w:r>
-              <w:t>Ivelin Slavchev</w:t>
-            </w:r>
+            <w:proofErr w:type="spellStart"/>
+            <w:r>
+              <w:t>Ivelin</w:t>
+            </w:r>
+            <w:proofErr w:type="spellEnd"/>
+            <w:r>
+              <w:t xml:space="preserve"> </w:t>
+            </w:r>
+            <w:proofErr w:type="spellStart"/>
+            <w:r>
+              <w:t>Slavchev</w:t>
+            </w:r>
+            <w:proofErr w:type="spellEnd"/>
           </w:p>
         </w:tc>
         <w:tc>
@@ -823,9 +942,19 @@
             <w:tcW w:w="3116" w:type="dxa"/>
           </w:tcPr>
           <w:p>
-            <w:r>
-              <w:t>Ivelin Slavchev</w:t>
-            </w:r>
+            <w:proofErr w:type="spellStart"/>
+            <w:r>
+              <w:t>Ivelin</w:t>
+            </w:r>
+            <w:proofErr w:type="spellEnd"/>
+            <w:r>
+              <w:t xml:space="preserve"> </w:t>
+            </w:r>
+            <w:proofErr w:type="spellStart"/>
+            <w:r>
+              <w:t>Slavchev</w:t>
+            </w:r>
+            <w:proofErr w:type="spellEnd"/>
           </w:p>
         </w:tc>
         <w:tc>
@@ -855,9 +984,19 @@
             <w:tcW w:w="3116" w:type="dxa"/>
           </w:tcPr>
           <w:p>
-            <w:r>
-              <w:t>Ivelin Slavchev</w:t>
-            </w:r>
+            <w:proofErr w:type="spellStart"/>
+            <w:r>
+              <w:t>Ivelin</w:t>
+            </w:r>
+            <w:proofErr w:type="spellEnd"/>
+            <w:r>
+              <w:t xml:space="preserve"> </w:t>
+            </w:r>
+            <w:proofErr w:type="spellStart"/>
+            <w:r>
+              <w:t>Slavchev</w:t>
+            </w:r>
+            <w:proofErr w:type="spellEnd"/>
           </w:p>
         </w:tc>
         <w:tc>
@@ -888,27 +1027,48 @@
           </w:tcPr>
           <w:p>
             <w:r>
-              <w:t>Marina Tzenkova</w:t>
-            </w:r>
-          </w:p>
-        </w:tc>
-        <w:tc>
-          <w:tcPr>
-            <w:tcW w:w="3117" w:type="dxa"/>
-          </w:tcPr>
-          <w:p>
-            <w:r>
-              <w:t>C# application – LoanStand application</w:t>
-            </w:r>
-          </w:p>
-        </w:tc>
-        <w:tc>
-          <w:tcPr>
-            <w:tcW w:w="3117" w:type="dxa"/>
-          </w:tcPr>
-          <w:p>
-            <w:r>
-              <w:t>Implementing full LoanStand application with GET-POST-UPDATE functionality, exception handling, log-in-logout functionality, sorting of data and ticket scan</w:t>
+              <w:t xml:space="preserve">Marina </w:t>
+            </w:r>
+            <w:proofErr w:type="spellStart"/>
+            <w:r>
+              <w:t>Tzenkova</w:t>
+            </w:r>
+            <w:proofErr w:type="spellEnd"/>
+          </w:p>
+        </w:tc>
+        <w:tc>
+          <w:tcPr>
+            <w:tcW w:w="3117" w:type="dxa"/>
+          </w:tcPr>
+          <w:p>
+            <w:r>
+              <w:t xml:space="preserve">C# application – </w:t>
+            </w:r>
+            <w:proofErr w:type="spellStart"/>
+            <w:r>
+              <w:t>LoanStand</w:t>
+            </w:r>
+            <w:proofErr w:type="spellEnd"/>
+            <w:r>
+              <w:t xml:space="preserve"> application</w:t>
+            </w:r>
+          </w:p>
+        </w:tc>
+        <w:tc>
+          <w:tcPr>
+            <w:tcW w:w="3117" w:type="dxa"/>
+          </w:tcPr>
+          <w:p>
+            <w:r>
+              <w:t xml:space="preserve">Implementing full </w:t>
+            </w:r>
+            <w:proofErr w:type="spellStart"/>
+            <w:r>
+              <w:t>LoanStand</w:t>
+            </w:r>
+            <w:proofErr w:type="spellEnd"/>
+            <w:r>
+              <w:t xml:space="preserve"> application with GET-POST-UPDATE functionality, exception handling, log-in-logout functionality, sorting of data and ticket scan</w:t>
             </w:r>
           </w:p>
         </w:tc>
@@ -920,8 +1080,13 @@
           </w:tcPr>
           <w:p>
             <w:r>
-              <w:t>Marina Tzenkova</w:t>
-            </w:r>
+              <w:t xml:space="preserve">Marina </w:t>
+            </w:r>
+            <w:proofErr w:type="spellStart"/>
+            <w:r>
+              <w:t>Tzenkova</w:t>
+            </w:r>
+            <w:proofErr w:type="spellEnd"/>
           </w:p>
         </w:tc>
         <w:tc>
@@ -952,8 +1117,13 @@
           </w:tcPr>
           <w:p>
             <w:r>
-              <w:t>Marina Tzenkova</w:t>
-            </w:r>
+              <w:t xml:space="preserve">Marina </w:t>
+            </w:r>
+            <w:proofErr w:type="spellStart"/>
+            <w:r>
+              <w:t>Tzenkova</w:t>
+            </w:r>
+            <w:proofErr w:type="spellEnd"/>
           </w:p>
         </w:tc>
         <w:tc>
@@ -984,8 +1154,13 @@
           </w:tcPr>
           <w:p>
             <w:r>
-              <w:t>Vasil Sirakov</w:t>
-            </w:r>
+              <w:t xml:space="preserve">Vasil </w:t>
+            </w:r>
+            <w:proofErr w:type="spellStart"/>
+            <w:r>
+              <w:t>Sirakov</w:t>
+            </w:r>
+            <w:proofErr w:type="spellEnd"/>
           </w:p>
         </w:tc>
         <w:tc>
@@ -1016,8 +1191,13 @@
           </w:tcPr>
           <w:p>
             <w:r>
-              <w:t>Vasil Sirakov</w:t>
-            </w:r>
+              <w:t xml:space="preserve">Vasil </w:t>
+            </w:r>
+            <w:proofErr w:type="spellStart"/>
+            <w:r>
+              <w:t>Sirakov</w:t>
+            </w:r>
+            <w:proofErr w:type="spellEnd"/>
           </w:p>
         </w:tc>
         <w:tc>
@@ -1048,8 +1228,13 @@
           </w:tcPr>
           <w:p>
             <w:r>
-              <w:t>Vasil Sirakov</w:t>
-            </w:r>
+              <w:t xml:space="preserve">Vasil </w:t>
+            </w:r>
+            <w:proofErr w:type="spellStart"/>
+            <w:r>
+              <w:t>Sirakov</w:t>
+            </w:r>
+            <w:proofErr w:type="spellEnd"/>
           </w:p>
         </w:tc>
         <w:tc>
@@ -1069,12 +1254,347 @@
           <w:p>
             <w:r>
               <w:t>Checking if reservation is paid or not, QR scanning, GUI</w:t>
+            </w:r>
+          </w:p>
+        </w:tc>
+      </w:tr>
+      <w:tr>
+        <w:tc>
+          <w:tcPr>
+            <w:tcW w:w="3116" w:type="dxa"/>
+          </w:tcPr>
+          <w:p>
+            <w:proofErr w:type="spellStart"/>
+            <w:r>
+              <w:t>Lyubomir</w:t>
+            </w:r>
+            <w:proofErr w:type="spellEnd"/>
+            <w:r>
+              <w:t xml:space="preserve"> </w:t>
+            </w:r>
+            <w:proofErr w:type="spellStart"/>
+            <w:r>
+              <w:t>Yankov</w:t>
+            </w:r>
+            <w:proofErr w:type="spellEnd"/>
+          </w:p>
+        </w:tc>
+        <w:tc>
+          <w:tcPr>
+            <w:tcW w:w="3117" w:type="dxa"/>
+          </w:tcPr>
+          <w:p>
+            <w:r>
+              <w:t>REST Server</w:t>
+            </w:r>
+          </w:p>
+        </w:tc>
+        <w:tc>
+          <w:tcPr>
+            <w:tcW w:w="3117" w:type="dxa"/>
+          </w:tcPr>
+          <w:p>
+            <w:r>
+              <w:t>Borrowed item functionality</w:t>
+            </w:r>
+          </w:p>
+        </w:tc>
+      </w:tr>
+      <w:tr>
+        <w:tc>
+          <w:tcPr>
+            <w:tcW w:w="3116" w:type="dxa"/>
+          </w:tcPr>
+          <w:p>
+            <w:proofErr w:type="spellStart"/>
+            <w:r>
+              <w:t>Lyubomir</w:t>
+            </w:r>
+            <w:proofErr w:type="spellEnd"/>
+            <w:r>
+              <w:t xml:space="preserve"> </w:t>
+            </w:r>
+            <w:proofErr w:type="spellStart"/>
+            <w:r>
+              <w:t>Yankov</w:t>
+            </w:r>
+            <w:proofErr w:type="spellEnd"/>
+          </w:p>
+        </w:tc>
+        <w:tc>
+          <w:tcPr>
+            <w:tcW w:w="3117" w:type="dxa"/>
+          </w:tcPr>
+          <w:p>
+            <w:r>
+              <w:t>REST Server</w:t>
+            </w:r>
+          </w:p>
+        </w:tc>
+        <w:tc>
+          <w:tcPr>
+            <w:tcW w:w="3117" w:type="dxa"/>
+          </w:tcPr>
+          <w:p>
+            <w:r>
+              <w:t>Camps functionality</w:t>
+            </w:r>
+          </w:p>
+        </w:tc>
+      </w:tr>
+      <w:tr>
+        <w:tc>
+          <w:tcPr>
+            <w:tcW w:w="3116" w:type="dxa"/>
+          </w:tcPr>
+          <w:p>
+            <w:proofErr w:type="spellStart"/>
+            <w:r>
+              <w:t>Lyubomir</w:t>
+            </w:r>
+            <w:proofErr w:type="spellEnd"/>
+            <w:r>
+              <w:t xml:space="preserve"> </w:t>
+            </w:r>
+            <w:proofErr w:type="spellStart"/>
+            <w:r>
+              <w:t>Yankov</w:t>
+            </w:r>
+            <w:proofErr w:type="spellEnd"/>
+          </w:p>
+        </w:tc>
+        <w:tc>
+          <w:tcPr>
+            <w:tcW w:w="3117" w:type="dxa"/>
+          </w:tcPr>
+          <w:p>
+            <w:r>
+              <w:t>REST Server</w:t>
+            </w:r>
+          </w:p>
+        </w:tc>
+        <w:tc>
+          <w:tcPr>
+            <w:tcW w:w="3117" w:type="dxa"/>
+          </w:tcPr>
+          <w:p>
+            <w:r>
+              <w:t>Events functionality</w:t>
+            </w:r>
+          </w:p>
+        </w:tc>
+      </w:tr>
+      <w:tr>
+        <w:tc>
+          <w:tcPr>
+            <w:tcW w:w="3116" w:type="dxa"/>
+          </w:tcPr>
+          <w:p>
+            <w:proofErr w:type="spellStart"/>
+            <w:r>
+              <w:t>Lyubomir</w:t>
+            </w:r>
+            <w:proofErr w:type="spellEnd"/>
+            <w:r>
+              <w:t xml:space="preserve"> </w:t>
+            </w:r>
+            <w:proofErr w:type="spellStart"/>
+            <w:r>
+              <w:t>Yankov</w:t>
+            </w:r>
+            <w:proofErr w:type="spellEnd"/>
+          </w:p>
+        </w:tc>
+        <w:tc>
+          <w:tcPr>
+            <w:tcW w:w="3117" w:type="dxa"/>
+          </w:tcPr>
+          <w:p>
+            <w:r>
+              <w:t>REST Server</w:t>
+            </w:r>
+          </w:p>
+        </w:tc>
+        <w:tc>
+          <w:tcPr>
+            <w:tcW w:w="3117" w:type="dxa"/>
+          </w:tcPr>
+          <w:p>
+            <w:r>
+              <w:t>Items functionality</w:t>
+            </w:r>
+          </w:p>
+        </w:tc>
+      </w:tr>
+      <w:tr>
+        <w:tc>
+          <w:tcPr>
+            <w:tcW w:w="3116" w:type="dxa"/>
+          </w:tcPr>
+          <w:p>
+            <w:proofErr w:type="spellStart"/>
+            <w:r>
+              <w:t>Lyubomir</w:t>
+            </w:r>
+            <w:proofErr w:type="spellEnd"/>
+            <w:r>
+              <w:t xml:space="preserve"> </w:t>
+            </w:r>
+            <w:proofErr w:type="spellStart"/>
+            <w:r>
+              <w:t>Yankov</w:t>
+            </w:r>
+            <w:proofErr w:type="spellEnd"/>
+          </w:p>
+        </w:tc>
+        <w:tc>
+          <w:tcPr>
+            <w:tcW w:w="3117" w:type="dxa"/>
+          </w:tcPr>
+          <w:p>
+            <w:r>
+              <w:t>REST Server</w:t>
+            </w:r>
+          </w:p>
+        </w:tc>
+        <w:tc>
+          <w:tcPr>
+            <w:tcW w:w="3117" w:type="dxa"/>
+          </w:tcPr>
+          <w:p>
+            <w:r>
+              <w:t>Item types</w:t>
+            </w:r>
+          </w:p>
+        </w:tc>
+      </w:tr>
+      <w:tr>
+        <w:tc>
+          <w:tcPr>
+            <w:tcW w:w="3116" w:type="dxa"/>
+          </w:tcPr>
+          <w:p>
+            <w:proofErr w:type="spellStart"/>
+            <w:r>
+              <w:t>Lyubomir</w:t>
+            </w:r>
+            <w:proofErr w:type="spellEnd"/>
+            <w:r>
+              <w:t xml:space="preserve"> </w:t>
+            </w:r>
+            <w:proofErr w:type="spellStart"/>
+            <w:r>
+              <w:t>Yankov</w:t>
+            </w:r>
+            <w:proofErr w:type="spellEnd"/>
+          </w:p>
+        </w:tc>
+        <w:tc>
+          <w:tcPr>
+            <w:tcW w:w="3117" w:type="dxa"/>
+          </w:tcPr>
+          <w:p>
+            <w:r>
+              <w:t>REST Server</w:t>
+            </w:r>
+          </w:p>
+        </w:tc>
+        <w:tc>
+          <w:tcPr>
+            <w:tcW w:w="3117" w:type="dxa"/>
+          </w:tcPr>
+          <w:p>
+            <w:r>
+              <w:t>Loan stands functionality</w:t>
+            </w:r>
+          </w:p>
+        </w:tc>
+      </w:tr>
+      <w:tr>
+        <w:tc>
+          <w:tcPr>
+            <w:tcW w:w="3116" w:type="dxa"/>
+          </w:tcPr>
+          <w:p>
+            <w:proofErr w:type="spellStart"/>
+            <w:r>
+              <w:t>Lyubomir</w:t>
+            </w:r>
+            <w:proofErr w:type="spellEnd"/>
+            <w:r>
+              <w:t xml:space="preserve"> </w:t>
+            </w:r>
+            <w:proofErr w:type="spellStart"/>
+            <w:r>
+              <w:t>Yankov</w:t>
+            </w:r>
+            <w:proofErr w:type="spellEnd"/>
+          </w:p>
+        </w:tc>
+        <w:tc>
+          <w:tcPr>
+            <w:tcW w:w="3117" w:type="dxa"/>
+          </w:tcPr>
+          <w:p>
+            <w:r>
+              <w:t>REST Server</w:t>
+            </w:r>
+          </w:p>
+        </w:tc>
+        <w:tc>
+          <w:tcPr>
+            <w:tcW w:w="3117" w:type="dxa"/>
+          </w:tcPr>
+          <w:p>
+            <w:r>
+              <w:t>Payments functionality</w:t>
+            </w:r>
+          </w:p>
+        </w:tc>
+      </w:tr>
+      <w:tr>
+        <w:tc>
+          <w:tcPr>
+            <w:tcW w:w="3116" w:type="dxa"/>
+          </w:tcPr>
+          <w:p>
+            <w:proofErr w:type="spellStart"/>
+            <w:r>
+              <w:t>Lyubomir</w:t>
+            </w:r>
+            <w:proofErr w:type="spellEnd"/>
+            <w:r>
+              <w:t xml:space="preserve"> </w:t>
+            </w:r>
+            <w:proofErr w:type="spellStart"/>
+            <w:r>
+              <w:t>Yankov</w:t>
+            </w:r>
+            <w:proofErr w:type="spellEnd"/>
+          </w:p>
+        </w:tc>
+        <w:tc>
+          <w:tcPr>
+            <w:tcW w:w="3117" w:type="dxa"/>
+          </w:tcPr>
+          <w:p>
+            <w:r>
+              <w:t>Web application</w:t>
+            </w:r>
+          </w:p>
+        </w:tc>
+        <w:tc>
+          <w:tcPr>
+            <w:tcW w:w="3117" w:type="dxa"/>
+          </w:tcPr>
+          <w:p>
+            <w:r>
+              <w:t>Tickets, reservations and design</w:t>
             </w:r>
           </w:p>
         </w:tc>
       </w:tr>
     </w:tbl>
-    <w:p/>
     <w:p>
       <w:r>
         <w:br w:type="page"/>
@@ -1083,85 +1603,173 @@
     <w:p>
       <w:pPr>
         <w:pStyle w:val="Heading1"/>
-      </w:pPr>
-      <w:bookmarkStart w:id="4" w:name="_Toc484603171"/>
+        <w:jc w:val="both"/>
+      </w:pPr>
+      <w:bookmarkStart w:id="3" w:name="_Toc484603171"/>
+      <w:proofErr w:type="spellStart"/>
       <w:r>
         <w:lastRenderedPageBreak/>
-        <w:t>Ivelin Slavchev</w:t>
+        <w:t>Ivelin</w:t>
+      </w:r>
+      <w:proofErr w:type="spellEnd"/>
+      <w:r>
+        <w:t xml:space="preserve"> </w:t>
+      </w:r>
+      <w:proofErr w:type="spellStart"/>
+      <w:r>
+        <w:t>Slavchev</w:t>
+      </w:r>
+      <w:bookmarkEnd w:id="3"/>
+      <w:proofErr w:type="spellEnd"/>
+    </w:p>
+    <w:p>
+      <w:pPr>
+        <w:jc w:val="both"/>
+      </w:pPr>
+      <w:r>
+        <w:t>During the project I focused on developing the REST server and the web application. The things I learne</w:t>
+      </w:r>
+      <w:r>
+        <w:t>d while developing this project can be categorized as technological and personal.</w:t>
+      </w:r>
+    </w:p>
+    <w:p>
+      <w:pPr>
+        <w:jc w:val="both"/>
+      </w:pPr>
+      <w:r>
+        <w:t>For the technological skills I learned how to develop a REST server using Java Spring framework, along with Java Persistence API for database management and Spring Security for authentication and authorization. I also learned some new functionality from JavaScript, jQuery and Bootstrap.</w:t>
+      </w:r>
+    </w:p>
+    <w:p>
+      <w:pPr>
+        <w:jc w:val="both"/>
+      </w:pPr>
+      <w:r>
+        <w:t>As for the personal skills, I learned how to manage my workload, how to set and achieve milestones, how to split work efficiently in a team and how to document my projects better.</w:t>
+      </w:r>
+    </w:p>
+    <w:p>
+      <w:pPr>
+        <w:pStyle w:val="Heading1"/>
+        <w:jc w:val="both"/>
+      </w:pPr>
+      <w:bookmarkStart w:id="4" w:name="_Toc484603172"/>
+      <w:r>
+        <w:t xml:space="preserve">Vasil </w:t>
+      </w:r>
+      <w:proofErr w:type="spellStart"/>
+      <w:r>
+        <w:t>Sirakov</w:t>
       </w:r>
       <w:bookmarkEnd w:id="4"/>
-    </w:p>
-    <w:p>
-      <w:r>
-        <w:t>During the project I focused on developing the REST server and the web application. The things I learne</w:t>
-      </w:r>
-      <w:r>
-        <w:t>d while developing this project can be categorized as technological and personal.</w:t>
-      </w:r>
-    </w:p>
-    <w:p>
-      <w:r>
-        <w:t>For the technological skills I learned how to develop a REST server using Java Spring framework, along with Java Persistence API for database management and Spring Security for authentication and authorization. I also learned some new functionality from JavaScript, jQuery and Bootstrap.</w:t>
-      </w:r>
-    </w:p>
-    <w:p>
-      <w:r>
-        <w:t>As for the personal skills, I learned how to manage my workload, how to set and achieve milestones, how to split work efficiently in a team and how to document my projects better.</w:t>
+      <w:proofErr w:type="spellEnd"/>
+    </w:p>
+    <w:p>
+      <w:pPr>
+        <w:jc w:val="both"/>
+      </w:pPr>
+      <w:r>
+        <w:t>During the project I was working mainly on the building of the C# applications. I had to do a lot of research in order to have the applications working as intended. A lot of time went to look up various libraries that would make the planned features possible to implement. I practiced a lot of the things I studied through this first year, mainly in PCS, while writing the C# applications. I also had to design part of the GUIs which proved quite challenging to please the customer. I used HTTP requests and the JavaScript Object Notation by the means of communicating with the server and I had no knowledge of this before.</w:t>
+      </w:r>
+    </w:p>
+    <w:p>
+      <w:pPr>
+        <w:jc w:val="both"/>
+      </w:pPr>
+      <w:r>
+        <w:t xml:space="preserve"> I also learned how important teamwork is and more aspects of it and also how important it is to abide deadlines and be a serious contributor to the group in order not to be a dead weight to the others.</w:t>
       </w:r>
     </w:p>
     <w:p>
       <w:pPr>
         <w:pStyle w:val="Heading1"/>
-      </w:pPr>
-      <w:bookmarkStart w:id="5" w:name="_Toc484603172"/>
-      <w:r>
-        <w:t>Vasil Sirakov</w:t>
+        <w:jc w:val="both"/>
+      </w:pPr>
+      <w:bookmarkStart w:id="5" w:name="_Toc484603173"/>
+      <w:proofErr w:type="spellStart"/>
+      <w:r>
+        <w:t>Lyubomir</w:t>
+      </w:r>
+      <w:proofErr w:type="spellEnd"/>
+      <w:r>
+        <w:t xml:space="preserve"> </w:t>
+      </w:r>
+      <w:proofErr w:type="spellStart"/>
+      <w:r>
+        <w:t>Yankov</w:t>
       </w:r>
       <w:bookmarkEnd w:id="5"/>
-    </w:p>
-    <w:p>
-      <w:r>
-        <w:t>During the project I was working mainly on the building of the C# applications. I had to do a lot of research in order to have the applications working as intended. A lot of time went to look up various libraries that would make the planned features possible to implement. I practiced a lot of the things I studied through this first year, mainly in PCS, while writing the C# applications. I also had to design part of the GUIs which proved quite challenging to please the customer. I used HTTP requests and the JavaScript Object Notation by the means of communicating with the server and I had no knowledge of this before.</w:t>
-      </w:r>
-    </w:p>
-    <w:p>
-      <w:r>
-        <w:t xml:space="preserve"> I also learned how important teamwork is and more aspects of it and also how important it is to abide deadlines and be a serious contributor to the group in order not to be a dead weight to the others.</w:t>
-      </w:r>
-    </w:p>
-    <w:p/>
+      <w:proofErr w:type="spellEnd"/>
+    </w:p>
+    <w:p>
+      <w:pPr>
+        <w:spacing w:line="240" w:lineRule="auto"/>
+        <w:jc w:val="both"/>
+      </w:pPr>
+      <w:r>
+        <w:t>During the project I mainly focused on developing the REST server and the web application.</w:t>
+      </w:r>
+    </w:p>
+    <w:p>
+      <w:pPr>
+        <w:spacing w:line="240" w:lineRule="auto"/>
+        <w:jc w:val="both"/>
+      </w:pPr>
+      <w:r>
+        <w:t>I learned how to develop a working REST server using Java Spring Framework, along wit</w:t>
+      </w:r>
+      <w:r>
+        <w:t>h the Java Persistence API.</w:t>
+      </w:r>
+      <w:r>
+        <w:t xml:space="preserve"> For the website part I learned </w:t>
+      </w:r>
+      <w:r>
+        <w:t xml:space="preserve">some </w:t>
+      </w:r>
+      <w:r>
+        <w:t>new functionalities of certain libraries, like: JQuery, Bootstrap.</w:t>
+      </w:r>
+    </w:p>
     <w:p>
       <w:pPr>
         <w:pStyle w:val="Heading1"/>
-      </w:pPr>
-      <w:bookmarkStart w:id="6" w:name="_Toc484603173"/>
-      <w:r>
-        <w:t>Lyubomir Yankov</w:t>
-      </w:r>
+        <w:jc w:val="both"/>
+      </w:pPr>
+      <w:bookmarkStart w:id="6" w:name="_Toc484603174"/>
+      <w:r>
+        <w:t xml:space="preserve">Marina </w:t>
+      </w:r>
+      <w:proofErr w:type="spellStart"/>
+      <w:r>
+        <w:t>Tzenkova</w:t>
+      </w:r>
+      <w:bookmarkStart w:id="7" w:name="_GoBack"/>
       <w:bookmarkEnd w:id="6"/>
-    </w:p>
-    <w:p/>
-    <w:p>
-      <w:pPr>
-        <w:pStyle w:val="Heading1"/>
-      </w:pPr>
-      <w:bookmarkStart w:id="7" w:name="_Toc484603174"/>
-      <w:r>
-        <w:t>Marina Tzenkova</w:t>
-      </w:r>
       <w:bookmarkEnd w:id="7"/>
-    </w:p>
-    <w:p>
+      <w:proofErr w:type="spellEnd"/>
+    </w:p>
+    <w:p>
+      <w:pPr>
+        <w:jc w:val="both"/>
+      </w:pPr>
       <w:r>
         <w:t xml:space="preserve">During the project I focused on learning about HTTP requests via C# and working with implemented REST server functionalities. </w:t>
       </w:r>
     </w:p>
     <w:p>
+      <w:pPr>
+        <w:jc w:val="both"/>
+      </w:pPr>
       <w:r>
         <w:t>The things I learned while working on this project are mainly working with my team, discussing current process, errors and parallel work. For technological skills I learned how to work with GET, POST and UPDATE requests in a C# application, how to implement more flexible my knowledge from the C# course from the university. Also I learned how to work with the security of the REST server, the log-in-logout functionality and the exception handling implemented there.</w:t>
       </w:r>
     </w:p>
     <w:p>
+      <w:pPr>
+        <w:jc w:val="both"/>
+      </w:pPr>
       <w:r>
         <w:t>As for personal skills, what I learned most is teamwork and getting everything done at the right time without delaying.</w:t>
       </w:r>
@@ -1177,7 +1785,7 @@
 </file>
 
 <file path=word/endnotes.xml><?xml version="1.0" encoding="utf-8"?>
-<w:endnotes xmlns:wpc="http://schemas.microsoft.com/office/word/2010/wordprocessingCanvas" xmlns:cx="http://schemas.microsoft.com/office/drawing/2014/chartex" xmlns:cx1="http://schemas.microsoft.com/office/drawing/2015/9/8/chartex" xmlns:mc="http://schemas.openxmlformats.org/markup-compatibility/2006" xmlns:o="urn:schemas-microsoft-com:office:office" xmlns:r="http://schemas.openxmlformats.org/officeDocument/2006/relationships" xmlns:m="http://schemas.openxmlformats.org/officeDocument/2006/math" xmlns:v="urn:schemas-microsoft-com:vml" xmlns:wp14="http://schemas.microsoft.com/office/word/2010/wordprocessingDrawing" xmlns:wp="http://schemas.openxmlformats.org/drawingml/2006/wordprocessingDrawing" xmlns:w10="urn:schemas-microsoft-com:office:word" xmlns:w="http://schemas.openxmlformats.org/wordprocessingml/2006/main" xmlns:w14="http://schemas.microsoft.com/office/word/2010/wordml" xmlns:w15="http://schemas.microsoft.com/office/word/2012/wordml" xmlns:w16se="http://schemas.microsoft.com/office/word/2015/wordml/symex" xmlns:wpg="http://schemas.microsoft.com/office/word/2010/wordprocessingGroup" xmlns:wpi="http://schemas.microsoft.com/office/word/2010/wordprocessingInk" xmlns:wne="http://schemas.microsoft.com/office/word/2006/wordml" xmlns:wps="http://schemas.microsoft.com/office/word/2010/wordprocessingShape" mc:Ignorable="w14 w15 w16se wp14">
+<w:endnotes xmlns:wpc="http://schemas.microsoft.com/office/word/2010/wordprocessingCanvas" xmlns:mo="http://schemas.microsoft.com/office/mac/office/2008/main" xmlns:mc="http://schemas.openxmlformats.org/markup-compatibility/2006" xmlns:mv="urn:schemas-microsoft-com:mac:vml" xmlns:o="urn:schemas-microsoft-com:office:office" xmlns:r="http://schemas.openxmlformats.org/officeDocument/2006/relationships" xmlns:m="http://schemas.openxmlformats.org/officeDocument/2006/math" xmlns:v="urn:schemas-microsoft-com:vml" xmlns:wp14="http://schemas.microsoft.com/office/word/2010/wordprocessingDrawing" xmlns:wp="http://schemas.openxmlformats.org/drawingml/2006/wordprocessingDrawing" xmlns:w10="urn:schemas-microsoft-com:office:word" xmlns:w="http://schemas.openxmlformats.org/wordprocessingml/2006/main" xmlns:w14="http://schemas.microsoft.com/office/word/2010/wordml" xmlns:w15="http://schemas.microsoft.com/office/word/2012/wordml" xmlns:wpg="http://schemas.microsoft.com/office/word/2010/wordprocessingGroup" xmlns:wpi="http://schemas.microsoft.com/office/word/2010/wordprocessingInk" xmlns:wne="http://schemas.microsoft.com/office/word/2006/wordml" xmlns:wps="http://schemas.microsoft.com/office/word/2010/wordprocessingShape" mc:Ignorable="w14 w15 wp14">
   <w:endnote w:type="separator" w:id="-1">
     <w:p>
       <w:pPr>
@@ -1202,7 +1810,7 @@
 </file>
 
 <file path=word/footnotes.xml><?xml version="1.0" encoding="utf-8"?>
-<w:footnotes xmlns:wpc="http://schemas.microsoft.com/office/word/2010/wordprocessingCanvas" xmlns:cx="http://schemas.microsoft.com/office/drawing/2014/chartex" xmlns:cx1="http://schemas.microsoft.com/office/drawing/2015/9/8/chartex" xmlns:mc="http://schemas.openxmlformats.org/markup-compatibility/2006" xmlns:o="urn:schemas-microsoft-com:office:office" xmlns:r="http://schemas.openxmlformats.org/officeDocument/2006/relationships" xmlns:m="http://schemas.openxmlformats.org/officeDocument/2006/math" xmlns:v="urn:schemas-microsoft-com:vml" xmlns:wp14="http://schemas.microsoft.com/office/word/2010/wordprocessingDrawing" xmlns:wp="http://schemas.openxmlformats.org/drawingml/2006/wordprocessingDrawing" xmlns:w10="urn:schemas-microsoft-com:office:word" xmlns:w="http://schemas.openxmlformats.org/wordprocessingml/2006/main" xmlns:w14="http://schemas.microsoft.com/office/word/2010/wordml" xmlns:w15="http://schemas.microsoft.com/office/word/2012/wordml" xmlns:w16se="http://schemas.microsoft.com/office/word/2015/wordml/symex" xmlns:wpg="http://schemas.microsoft.com/office/word/2010/wordprocessingGroup" xmlns:wpi="http://schemas.microsoft.com/office/word/2010/wordprocessingInk" xmlns:wne="http://schemas.microsoft.com/office/word/2006/wordml" xmlns:wps="http://schemas.microsoft.com/office/word/2010/wordprocessingShape" mc:Ignorable="w14 w15 w16se wp14">
+<w:footnotes xmlns:wpc="http://schemas.microsoft.com/office/word/2010/wordprocessingCanvas" xmlns:mo="http://schemas.microsoft.com/office/mac/office/2008/main" xmlns:mc="http://schemas.openxmlformats.org/markup-compatibility/2006" xmlns:mv="urn:schemas-microsoft-com:mac:vml" xmlns:o="urn:schemas-microsoft-com:office:office" xmlns:r="http://schemas.openxmlformats.org/officeDocument/2006/relationships" xmlns:m="http://schemas.openxmlformats.org/officeDocument/2006/math" xmlns:v="urn:schemas-microsoft-com:vml" xmlns:wp14="http://schemas.microsoft.com/office/word/2010/wordprocessingDrawing" xmlns:wp="http://schemas.openxmlformats.org/drawingml/2006/wordprocessingDrawing" xmlns:w10="urn:schemas-microsoft-com:office:word" xmlns:w="http://schemas.openxmlformats.org/wordprocessingml/2006/main" xmlns:w14="http://schemas.microsoft.com/office/word/2010/wordml" xmlns:w15="http://schemas.microsoft.com/office/word/2012/wordml" xmlns:wpg="http://schemas.microsoft.com/office/word/2010/wordprocessingGroup" xmlns:wpi="http://schemas.microsoft.com/office/word/2010/wordprocessingInk" xmlns:wne="http://schemas.microsoft.com/office/word/2006/wordml" xmlns:wps="http://schemas.microsoft.com/office/word/2010/wordprocessingShape" mc:Ignorable="w14 w15 wp14">
   <w:footnote w:type="separator" w:id="-1">
     <w:p>
       <w:pPr>
@@ -1227,7 +1835,7 @@
 </file>
 
 <file path=word/styles.xml><?xml version="1.0" encoding="utf-8"?>
-<w:styles xmlns:mc="http://schemas.openxmlformats.org/markup-compatibility/2006" xmlns:r="http://schemas.openxmlformats.org/officeDocument/2006/relationships" xmlns:w="http://schemas.openxmlformats.org/wordprocessingml/2006/main" xmlns:w14="http://schemas.microsoft.com/office/word/2010/wordml" xmlns:w15="http://schemas.microsoft.com/office/word/2012/wordml" xmlns:w16se="http://schemas.microsoft.com/office/word/2015/wordml/symex" mc:Ignorable="w14 w15 w16se">
+<w:styles xmlns:mc="http://schemas.openxmlformats.org/markup-compatibility/2006" xmlns:r="http://schemas.openxmlformats.org/officeDocument/2006/relationships" xmlns:w="http://schemas.openxmlformats.org/wordprocessingml/2006/main" xmlns:w14="http://schemas.microsoft.com/office/word/2010/wordml" xmlns:w15="http://schemas.microsoft.com/office/word/2012/wordml" mc:Ignorable="w14 w15">
   <w:docDefaults>
     <w:rPrDefault>
       <w:rPr>
@@ -1243,7 +1851,7 @@
       </w:pPr>
     </w:pPrDefault>
   </w:docDefaults>
-  <w:latentStyles w:defLockedState="0" w:defUIPriority="99" w:defSemiHidden="0" w:defUnhideWhenUsed="0" w:defQFormat="0" w:count="371">
+  <w:latentStyles w:defLockedState="0" w:defUIPriority="99" w:defSemiHidden="0" w:defUnhideWhenUsed="0" w:defQFormat="0" w:count="380">
     <w:lsdException w:name="Normal" w:uiPriority="0" w:qFormat="1"/>
     <w:lsdException w:name="heading 1" w:uiPriority="9" w:qFormat="1"/>
     <w:lsdException w:name="heading 2" w:semiHidden="1" w:uiPriority="9" w:unhideWhenUsed="1" w:qFormat="1"/>
@@ -1677,6 +2285,7 @@
       <w:spacing w:after="0" w:line="240" w:lineRule="auto"/>
     </w:pPr>
     <w:tblPr>
+      <w:tblInd w:w="0" w:type="dxa"/>
       <w:tblBorders>
         <w:top w:val="single" w:sz="4" w:space="0" w:color="auto"/>
         <w:left w:val="single" w:sz="4" w:space="0" w:color="auto"/>
@@ -1685,6 +2294,12 @@
         <w:insideH w:val="single" w:sz="4" w:space="0" w:color="auto"/>
         <w:insideV w:val="single" w:sz="4" w:space="0" w:color="auto"/>
       </w:tblBorders>
+      <w:tblCellMar>
+        <w:top w:w="0" w:type="dxa"/>
+        <w:left w:w="108" w:type="dxa"/>
+        <w:bottom w:w="0" w:type="dxa"/>
+        <w:right w:w="108" w:type="dxa"/>
+      </w:tblCellMar>
     </w:tblPr>
   </w:style>
   <w:style w:type="paragraph" w:styleId="Header">
@@ -2109,7 +2724,7 @@
 </file>
 
 <file path=customXml/itemProps1.xml><?xml version="1.0" encoding="utf-8"?>
-<ds:datastoreItem xmlns:ds="http://schemas.openxmlformats.org/officeDocument/2006/customXml" ds:itemID="{618CC945-4CFB-4938-84E1-5AE3366CA4EF}">
+<ds:datastoreItem xmlns:ds="http://schemas.openxmlformats.org/officeDocument/2006/customXml" ds:itemID="{B66A05BE-96ED-3E49-AE45-C1AB3A862823}">
   <ds:schemaRefs>
     <ds:schemaRef ds:uri="http://schemas.openxmlformats.org/officeDocument/2006/bibliography"/>
   </ds:schemaRefs>

</xml_diff>